<commit_message>
Added some pages and some views in preparation for work
</commit_message>
<xml_diff>
--- a/documents/django_help.docx
+++ b/documents/django_help.docx
@@ -30,33 +30,135 @@
     <w:p/>
     <w:p>
       <w:r>
-        <w:t>1. create folder that contains project</w:t>
-      </w:r>
-    </w:p>
-    <w:p>
-      <w:r>
-        <w:t>2. python -m virtualenv myvenv</w:t>
-      </w:r>
-    </w:p>
-    <w:p>
-      <w:r>
-        <w:t xml:space="preserve">    a. myvenv/bin/activate to activate it</w:t>
-      </w:r>
-    </w:p>
-    <w:p>
-      <w:r>
-        <w:t>3. django-admin.py startproject mysite .    (mysite can be anything)</w:t>
-      </w:r>
-    </w:p>
-    <w:p>
-      <w:r>
-        <w:t>4. manage.py migreate</w:t>
-      </w:r>
-    </w:p>
-    <w:p>
-      <w:r>
-        <w:t>5. manage.py runserver</w:t>
-      </w:r>
+        <w:t xml:space="preserve">1. </w:t>
+      </w:r>
+      <w:proofErr w:type="gramStart"/>
+      <w:r>
+        <w:t>create</w:t>
+      </w:r>
+      <w:proofErr w:type="gramEnd"/>
+      <w:r>
+        <w:t xml:space="preserve"> folder that contains project</w:t>
+      </w:r>
+    </w:p>
+    <w:p>
+      <w:r>
+        <w:t xml:space="preserve">2. </w:t>
+      </w:r>
+      <w:proofErr w:type="gramStart"/>
+      <w:r>
+        <w:t>python</w:t>
+      </w:r>
+      <w:proofErr w:type="gramEnd"/>
+      <w:r>
+        <w:t xml:space="preserve"> -m </w:t>
+      </w:r>
+      <w:proofErr w:type="spellStart"/>
+      <w:r>
+        <w:t>virtualenv</w:t>
+      </w:r>
+      <w:proofErr w:type="spellEnd"/>
+      <w:r>
+        <w:t xml:space="preserve"> </w:t>
+      </w:r>
+      <w:proofErr w:type="spellStart"/>
+      <w:r>
+        <w:t>myvenv</w:t>
+      </w:r>
+      <w:proofErr w:type="spellEnd"/>
+    </w:p>
+    <w:p>
+      <w:r>
+        <w:t xml:space="preserve">    </w:t>
+      </w:r>
+      <w:proofErr w:type="gramStart"/>
+      <w:r>
+        <w:t>a</w:t>
+      </w:r>
+      <w:proofErr w:type="gramEnd"/>
+      <w:r>
+        <w:t xml:space="preserve">. </w:t>
+      </w:r>
+      <w:proofErr w:type="spellStart"/>
+      <w:r>
+        <w:t>myvenv</w:t>
+      </w:r>
+      <w:proofErr w:type="spellEnd"/>
+      <w:r>
+        <w:t>/bin/activate to activate it</w:t>
+      </w:r>
+    </w:p>
+    <w:p>
+      <w:r>
+        <w:t xml:space="preserve">3. django-admin.py </w:t>
+      </w:r>
+      <w:proofErr w:type="spellStart"/>
+      <w:r>
+        <w:t>startproject</w:t>
+      </w:r>
+      <w:proofErr w:type="spellEnd"/>
+      <w:r>
+        <w:t xml:space="preserve"> </w:t>
+      </w:r>
+      <w:proofErr w:type="spellStart"/>
+      <w:proofErr w:type="gramStart"/>
+      <w:r>
+        <w:t>mysite</w:t>
+      </w:r>
+      <w:proofErr w:type="spellEnd"/>
+      <w:r>
+        <w:t xml:space="preserve"> .</w:t>
+      </w:r>
+      <w:proofErr w:type="gramEnd"/>
+      <w:r>
+        <w:t xml:space="preserve">    (</w:t>
+      </w:r>
+      <w:proofErr w:type="spellStart"/>
+      <w:proofErr w:type="gramStart"/>
+      <w:r>
+        <w:t>mysite</w:t>
+      </w:r>
+      <w:proofErr w:type="spellEnd"/>
+      <w:proofErr w:type="gramEnd"/>
+      <w:r>
+        <w:t xml:space="preserve"> can be anything)</w:t>
+      </w:r>
+    </w:p>
+    <w:p>
+      <w:r>
+        <w:t xml:space="preserve">4. </w:t>
+      </w:r>
+      <w:proofErr w:type="gramStart"/>
+      <w:r>
+        <w:t>manage.py</w:t>
+      </w:r>
+      <w:proofErr w:type="gramEnd"/>
+      <w:r>
+        <w:t xml:space="preserve"> </w:t>
+      </w:r>
+      <w:proofErr w:type="spellStart"/>
+      <w:r>
+        <w:t>migreate</w:t>
+      </w:r>
+      <w:proofErr w:type="spellEnd"/>
+    </w:p>
+    <w:p>
+      <w:r>
+        <w:t xml:space="preserve">5. </w:t>
+      </w:r>
+      <w:proofErr w:type="gramStart"/>
+      <w:r>
+        <w:t>manage.py</w:t>
+      </w:r>
+      <w:proofErr w:type="gramEnd"/>
+      <w:r>
+        <w:t xml:space="preserve"> </w:t>
+      </w:r>
+      <w:proofErr w:type="spellStart"/>
+      <w:r>
+        <w:t>runserver</w:t>
+      </w:r>
+      <w:proofErr w:type="spellEnd"/>
     </w:p>
     <w:p/>
     <w:p/>
@@ -97,9 +199,11 @@
           <w:numId w:val="2"/>
         </w:numPr>
       </w:pPr>
+      <w:proofErr w:type="spellStart"/>
       <w:r>
         <w:t>IntegerField</w:t>
       </w:r>
+      <w:proofErr w:type="spellEnd"/>
     </w:p>
     <w:p>
       <w:pPr>
@@ -109,9 +213,11 @@
           <w:numId w:val="2"/>
         </w:numPr>
       </w:pPr>
+      <w:proofErr w:type="spellStart"/>
       <w:r>
         <w:t>FloatField</w:t>
       </w:r>
+      <w:proofErr w:type="spellEnd"/>
     </w:p>
     <w:p>
       <w:pPr>
@@ -121,15 +227,22 @@
           <w:numId w:val="2"/>
         </w:numPr>
       </w:pPr>
+      <w:proofErr w:type="spellStart"/>
       <w:r>
         <w:t>CharField</w:t>
       </w:r>
-    </w:p>
-    <w:p/>
-    <w:p>
-      <w:r>
-        <w:t>Setting primarykey</w:t>
-      </w:r>
+      <w:proofErr w:type="spellEnd"/>
+    </w:p>
+    <w:p/>
+    <w:p>
+      <w:r>
+        <w:t xml:space="preserve">Setting </w:t>
+      </w:r>
+      <w:proofErr w:type="spellStart"/>
+      <w:r>
+        <w:t>primarykey</w:t>
+      </w:r>
+      <w:proofErr w:type="spellEnd"/>
     </w:p>
     <w:p>
       <w:pPr>
@@ -139,8 +252,21 @@
           <w:numId w:val="3"/>
         </w:numPr>
       </w:pPr>
-      <w:r>
-        <w:t>models.SomeField(primary_key=True)</w:t>
+      <w:proofErr w:type="spellStart"/>
+      <w:r>
+        <w:t>models.SomeField</w:t>
+      </w:r>
+      <w:proofErr w:type="spellEnd"/>
+      <w:r>
+        <w:t>(</w:t>
+      </w:r>
+      <w:proofErr w:type="spellStart"/>
+      <w:r>
+        <w:t>primary_key</w:t>
+      </w:r>
+      <w:proofErr w:type="spellEnd"/>
+      <w:r>
+        <w:t>=True)</w:t>
       </w:r>
     </w:p>
     <w:p/>
@@ -148,19 +274,36 @@
     <w:p>
       <w:r>
         <w:lastRenderedPageBreak/>
-        <w:t>Setting ForeignKey</w:t>
-      </w:r>
+        <w:t xml:space="preserve">Setting </w:t>
+      </w:r>
+      <w:proofErr w:type="spellStart"/>
+      <w:proofErr w:type="gramStart"/>
+      <w:r>
+        <w:t>ForeignKey</w:t>
+      </w:r>
+      <w:proofErr w:type="spellEnd"/>
       <w:r>
         <w:t xml:space="preserve">  </w:t>
       </w:r>
-      <w:hyperlink r:id="rId5" w:history="1">
-        <w:r>
-          <w:rPr>
-            <w:rStyle w:val="Hyperlink"/>
-          </w:rPr>
-          <w:t>Many-to-one relationships</w:t>
-        </w:r>
-      </w:hyperlink>
+      <w:proofErr w:type="gramEnd"/>
+      <w:r>
+        <w:fldChar w:fldCharType="begin"/>
+      </w:r>
+      <w:r>
+        <w:instrText xml:space="preserve"> HYPERLINK "https://docs.djangoproject.com/en/1.11/topics/db/examples/many_to_one/" </w:instrText>
+      </w:r>
+      <w:r>
+        <w:fldChar w:fldCharType="separate"/>
+      </w:r>
+      <w:r>
+        <w:rPr>
+          <w:rStyle w:val="Hyperlink"/>
+        </w:rPr>
+        <w:t>Many-to-one relationships</w:t>
+      </w:r>
+      <w:r>
+        <w:fldChar w:fldCharType="end"/>
+      </w:r>
     </w:p>
     <w:p>
       <w:pPr>
@@ -170,8 +313,37 @@
           <w:numId w:val="4"/>
         </w:numPr>
       </w:pPr>
-      <w:r>
-        <w:t>models.ForeignKey(OtherModel, on_delete=models.CASCADE)</w:t>
+      <w:proofErr w:type="spellStart"/>
+      <w:r>
+        <w:t>models.ForeignKey</w:t>
+      </w:r>
+      <w:proofErr w:type="spellEnd"/>
+      <w:r>
+        <w:t>(</w:t>
+      </w:r>
+      <w:proofErr w:type="spellStart"/>
+      <w:r>
+        <w:t>OtherModel</w:t>
+      </w:r>
+      <w:proofErr w:type="spellEnd"/>
+      <w:r>
+        <w:t xml:space="preserve">, </w:t>
+      </w:r>
+      <w:proofErr w:type="spellStart"/>
+      <w:r>
+        <w:t>on_delete</w:t>
+      </w:r>
+      <w:proofErr w:type="spellEnd"/>
+      <w:r>
+        <w:t>=</w:t>
+      </w:r>
+      <w:proofErr w:type="spellStart"/>
+      <w:r>
+        <w:t>models.CASCADE</w:t>
+      </w:r>
+      <w:proofErr w:type="spellEnd"/>
+      <w:r>
+        <w:t>)</w:t>
       </w:r>
     </w:p>
     <w:p/>
@@ -212,9 +384,9 @@
             <o:lock v:ext="edit" aspectratio="t"/>
           </v:shapetype>
           <v:shape id="_x0000_i1025" type="#_x0000_t75" style="width:468pt;height:162.75pt" o:ole="">
-            <v:imagedata r:id="rId6" o:title=""/>
+            <v:imagedata r:id="rId5" o:title=""/>
           </v:shape>
-          <o:OLEObject Type="Embed" ProgID="Word.OpenDocumentText.12" ShapeID="_x0000_i1025" DrawAspect="Content" ObjectID="_1559721618" r:id="rId7"/>
+          <o:OLEObject Type="Embed" ProgID="Word.OpenDocumentText.12" ShapeID="_x0000_i1025" DrawAspect="Content" ObjectID="_1559729337" r:id="rId6"/>
         </w:object>
       </w:r>
       <w:r>
@@ -228,14 +400,74 @@
     </w:p>
     <w:p/>
     <w:p>
-      <w:r>
-        <w:t>person = Person(first_name=’Joe’, middle_name=’Chris’, last_name=’Smith’, dob=’03/23/1987’,   address=’124 Treeface str’)</w:t>
-      </w:r>
-    </w:p>
-    <w:p>
-      <w:r>
-        <w:t>person.save()</w:t>
-      </w:r>
+      <w:proofErr w:type="gramStart"/>
+      <w:r>
+        <w:t>person</w:t>
+      </w:r>
+      <w:proofErr w:type="gramEnd"/>
+      <w:r>
+        <w:t xml:space="preserve"> = Person(</w:t>
+      </w:r>
+      <w:proofErr w:type="spellStart"/>
+      <w:r>
+        <w:t>first_name</w:t>
+      </w:r>
+      <w:proofErr w:type="spellEnd"/>
+      <w:r>
+        <w:t xml:space="preserve">=’Joe’, </w:t>
+      </w:r>
+      <w:proofErr w:type="spellStart"/>
+      <w:r>
+        <w:t>middle_name</w:t>
+      </w:r>
+      <w:proofErr w:type="spellEnd"/>
+      <w:r>
+        <w:t xml:space="preserve">=’Chris’, </w:t>
+      </w:r>
+      <w:proofErr w:type="spellStart"/>
+      <w:r>
+        <w:t>last_name</w:t>
+      </w:r>
+      <w:proofErr w:type="spellEnd"/>
+      <w:r>
+        <w:t xml:space="preserve">=’Smith’, </w:t>
+      </w:r>
+      <w:proofErr w:type="spellStart"/>
+      <w:r>
+        <w:t>dob</w:t>
+      </w:r>
+      <w:proofErr w:type="spellEnd"/>
+      <w:r>
+        <w:t xml:space="preserve">=’03/23/1987’,   address=’124 </w:t>
+      </w:r>
+      <w:proofErr w:type="spellStart"/>
+      <w:r>
+        <w:t>Treeface</w:t>
+      </w:r>
+      <w:proofErr w:type="spellEnd"/>
+      <w:r>
+        <w:t xml:space="preserve"> </w:t>
+      </w:r>
+      <w:proofErr w:type="spellStart"/>
+      <w:r>
+        <w:t>str</w:t>
+      </w:r>
+      <w:proofErr w:type="spellEnd"/>
+      <w:r>
+        <w:t>’)</w:t>
+      </w:r>
+    </w:p>
+    <w:p>
+      <w:proofErr w:type="spellStart"/>
+      <w:proofErr w:type="gramStart"/>
+      <w:r>
+        <w:t>person.save</w:t>
+      </w:r>
+      <w:proofErr w:type="spellEnd"/>
+      <w:r>
+        <w:t>()</w:t>
+      </w:r>
+      <w:proofErr w:type="gramEnd"/>
     </w:p>
     <w:p/>
     <w:p/>
@@ -270,8 +502,33 @@
     </w:p>
     <w:p>
       <w:r>
-        <w:t xml:space="preserve">   Choice = forms.ModelChoiceField(queryset=OtherModel.objects.filter(field=’value’))</w:t>
-      </w:r>
+        <w:t xml:space="preserve">   Choice = </w:t>
+      </w:r>
+      <w:proofErr w:type="gramStart"/>
+      <w:r>
+        <w:t>forms.ModelChoiceField(</w:t>
+      </w:r>
+      <w:proofErr w:type="gramEnd"/>
+      <w:r>
+        <w:t>queryset=OtherModel.objects.filter(field=’value’))</w:t>
+      </w:r>
+    </w:p>
+    <w:p/>
+    <w:p>
+      <w:r>
+        <w:tab/>
+      </w:r>
+      <w:r>
+        <w:tab/>
+      </w:r>
+      <w:hyperlink r:id="rId7" w:history="1">
+        <w:r>
+          <w:rPr>
+            <w:rStyle w:val="Hyperlink"/>
+          </w:rPr>
+          <w:t>Choice documentation</w:t>
+        </w:r>
+      </w:hyperlink>
     </w:p>
     <w:p>
       <w:r>
@@ -280,6 +537,7 @@
     </w:p>
     <w:p>
       <w:r>
+        <w:lastRenderedPageBreak/>
         <w:tab/>
       </w:r>
       <w:hyperlink r:id="rId8" w:history="1">
@@ -292,7 +550,23 @@
       </w:hyperlink>
     </w:p>
     <w:p/>
-    <w:p>
+    <w:p/>
+    <w:p/>
+    <w:p>
+      <w:r>
+        <w:t>Creating Users</w:t>
+      </w:r>
+    </w:p>
+    <w:p/>
+    <w:p>
+      <w:hyperlink r:id="rId9" w:history="1">
+        <w:r>
+          <w:rPr>
+            <w:rStyle w:val="Hyperlink"/>
+          </w:rPr>
+          <w:t>Reference this stack overflow</w:t>
+        </w:r>
+      </w:hyperlink>
       <w:bookmarkStart w:id="1" w:name="_GoBack"/>
       <w:bookmarkEnd w:id="1"/>
     </w:p>
@@ -1211,6 +1485,18 @@
       <w:u w:val="single"/>
     </w:rPr>
   </w:style>
+  <w:style w:type="character" w:styleId="FollowedHyperlink">
+    <w:name w:val="FollowedHyperlink"/>
+    <w:basedOn w:val="DefaultParagraphFont"/>
+    <w:uiPriority w:val="99"/>
+    <w:semiHidden/>
+    <w:unhideWhenUsed/>
+    <w:rsid w:val="00EB15CE"/>
+    <w:rPr>
+      <w:color w:val="954F72" w:themeColor="followedHyperlink"/>
+      <w:u w:val="single"/>
+    </w:rPr>
+  </w:style>
 </w:styles>
 </file>
 

</xml_diff>

<commit_message>
Created a logout view and some middleware to make sure that the user can logout and so that a user cannot just land on a page without being authorized. However, it appears that as soon as you login you are then not authorized
</commit_message>
<xml_diff>
--- a/documents/django_help.docx
+++ b/documents/django_help.docx
@@ -30,135 +30,33 @@
     <w:p/>
     <w:p>
       <w:r>
-        <w:t xml:space="preserve">1. </w:t>
-      </w:r>
-      <w:proofErr w:type="gramStart"/>
-      <w:r>
-        <w:t>create</w:t>
-      </w:r>
-      <w:proofErr w:type="gramEnd"/>
-      <w:r>
-        <w:t xml:space="preserve"> folder that contains project</w:t>
-      </w:r>
-    </w:p>
-    <w:p>
-      <w:r>
-        <w:t xml:space="preserve">2. </w:t>
-      </w:r>
-      <w:proofErr w:type="gramStart"/>
-      <w:r>
-        <w:t>python</w:t>
-      </w:r>
-      <w:proofErr w:type="gramEnd"/>
-      <w:r>
-        <w:t xml:space="preserve"> -m </w:t>
-      </w:r>
-      <w:proofErr w:type="spellStart"/>
-      <w:r>
-        <w:t>virtualenv</w:t>
-      </w:r>
-      <w:proofErr w:type="spellEnd"/>
-      <w:r>
-        <w:t xml:space="preserve"> </w:t>
-      </w:r>
-      <w:proofErr w:type="spellStart"/>
-      <w:r>
-        <w:t>myvenv</w:t>
-      </w:r>
-      <w:proofErr w:type="spellEnd"/>
-    </w:p>
-    <w:p>
-      <w:r>
-        <w:t xml:space="preserve">    </w:t>
-      </w:r>
-      <w:proofErr w:type="gramStart"/>
-      <w:r>
-        <w:t>a</w:t>
-      </w:r>
-      <w:proofErr w:type="gramEnd"/>
-      <w:r>
-        <w:t xml:space="preserve">. </w:t>
-      </w:r>
-      <w:proofErr w:type="spellStart"/>
-      <w:r>
-        <w:t>myvenv</w:t>
-      </w:r>
-      <w:proofErr w:type="spellEnd"/>
-      <w:r>
-        <w:t>/bin/activate to activate it</w:t>
-      </w:r>
-    </w:p>
-    <w:p>
-      <w:r>
-        <w:t xml:space="preserve">3. django-admin.py </w:t>
-      </w:r>
-      <w:proofErr w:type="spellStart"/>
-      <w:r>
-        <w:t>startproject</w:t>
-      </w:r>
-      <w:proofErr w:type="spellEnd"/>
-      <w:r>
-        <w:t xml:space="preserve"> </w:t>
-      </w:r>
-      <w:proofErr w:type="spellStart"/>
-      <w:proofErr w:type="gramStart"/>
-      <w:r>
-        <w:t>mysite</w:t>
-      </w:r>
-      <w:proofErr w:type="spellEnd"/>
-      <w:r>
-        <w:t xml:space="preserve"> .</w:t>
-      </w:r>
-      <w:proofErr w:type="gramEnd"/>
-      <w:r>
-        <w:t xml:space="preserve">    (</w:t>
-      </w:r>
-      <w:proofErr w:type="spellStart"/>
-      <w:proofErr w:type="gramStart"/>
-      <w:r>
-        <w:t>mysite</w:t>
-      </w:r>
-      <w:proofErr w:type="spellEnd"/>
-      <w:proofErr w:type="gramEnd"/>
-      <w:r>
-        <w:t xml:space="preserve"> can be anything)</w:t>
-      </w:r>
-    </w:p>
-    <w:p>
-      <w:r>
-        <w:t xml:space="preserve">4. </w:t>
-      </w:r>
-      <w:proofErr w:type="gramStart"/>
-      <w:r>
-        <w:t>manage.py</w:t>
-      </w:r>
-      <w:proofErr w:type="gramEnd"/>
-      <w:r>
-        <w:t xml:space="preserve"> </w:t>
-      </w:r>
-      <w:proofErr w:type="spellStart"/>
-      <w:r>
-        <w:t>migreate</w:t>
-      </w:r>
-      <w:proofErr w:type="spellEnd"/>
-    </w:p>
-    <w:p>
-      <w:r>
-        <w:t xml:space="preserve">5. </w:t>
-      </w:r>
-      <w:proofErr w:type="gramStart"/>
-      <w:r>
-        <w:t>manage.py</w:t>
-      </w:r>
-      <w:proofErr w:type="gramEnd"/>
-      <w:r>
-        <w:t xml:space="preserve"> </w:t>
-      </w:r>
-      <w:proofErr w:type="spellStart"/>
-      <w:r>
-        <w:t>runserver</w:t>
-      </w:r>
-      <w:proofErr w:type="spellEnd"/>
+        <w:t>1. create folder that contains project</w:t>
+      </w:r>
+    </w:p>
+    <w:p>
+      <w:r>
+        <w:t>2. python -m virtualenv myvenv</w:t>
+      </w:r>
+    </w:p>
+    <w:p>
+      <w:r>
+        <w:t xml:space="preserve">    a. myvenv/bin/activate to activate it</w:t>
+      </w:r>
+    </w:p>
+    <w:p>
+      <w:r>
+        <w:t>3. django-admin.py startproject mysite .    (mysite can be anything)</w:t>
+      </w:r>
+    </w:p>
+    <w:p>
+      <w:r>
+        <w:t>4. manage.py migreate</w:t>
+      </w:r>
+    </w:p>
+    <w:p>
+      <w:r>
+        <w:t>5. manage.py runserver</w:t>
+      </w:r>
     </w:p>
     <w:p/>
     <w:p/>
@@ -199,11 +97,9 @@
           <w:numId w:val="2"/>
         </w:numPr>
       </w:pPr>
-      <w:proofErr w:type="spellStart"/>
       <w:r>
         <w:t>IntegerField</w:t>
       </w:r>
-      <w:proofErr w:type="spellEnd"/>
     </w:p>
     <w:p>
       <w:pPr>
@@ -213,11 +109,9 @@
           <w:numId w:val="2"/>
         </w:numPr>
       </w:pPr>
-      <w:proofErr w:type="spellStart"/>
       <w:r>
         <w:t>FloatField</w:t>
       </w:r>
-      <w:proofErr w:type="spellEnd"/>
     </w:p>
     <w:p>
       <w:pPr>
@@ -227,22 +121,15 @@
           <w:numId w:val="2"/>
         </w:numPr>
       </w:pPr>
-      <w:proofErr w:type="spellStart"/>
       <w:r>
         <w:t>CharField</w:t>
       </w:r>
-      <w:proofErr w:type="spellEnd"/>
-    </w:p>
-    <w:p/>
-    <w:p>
-      <w:r>
-        <w:t xml:space="preserve">Setting </w:t>
-      </w:r>
-      <w:proofErr w:type="spellStart"/>
-      <w:r>
-        <w:t>primarykey</w:t>
-      </w:r>
-      <w:proofErr w:type="spellEnd"/>
+    </w:p>
+    <w:p/>
+    <w:p>
+      <w:r>
+        <w:t>Setting primarykey</w:t>
+      </w:r>
     </w:p>
     <w:p>
       <w:pPr>
@@ -252,21 +139,8 @@
           <w:numId w:val="3"/>
         </w:numPr>
       </w:pPr>
-      <w:proofErr w:type="spellStart"/>
-      <w:r>
-        <w:t>models.SomeField</w:t>
-      </w:r>
-      <w:proofErr w:type="spellEnd"/>
-      <w:r>
-        <w:t>(</w:t>
-      </w:r>
-      <w:proofErr w:type="spellStart"/>
-      <w:r>
-        <w:t>primary_key</w:t>
-      </w:r>
-      <w:proofErr w:type="spellEnd"/>
-      <w:r>
-        <w:t>=True)</w:t>
+      <w:r>
+        <w:t>models.SomeField(primary_key=True)</w:t>
       </w:r>
     </w:p>
     <w:p/>
@@ -274,36 +148,19 @@
     <w:p>
       <w:r>
         <w:lastRenderedPageBreak/>
-        <w:t xml:space="preserve">Setting </w:t>
-      </w:r>
-      <w:proofErr w:type="spellStart"/>
-      <w:proofErr w:type="gramStart"/>
-      <w:r>
-        <w:t>ForeignKey</w:t>
-      </w:r>
-      <w:proofErr w:type="spellEnd"/>
+        <w:t>Setting ForeignKey</w:t>
+      </w:r>
       <w:r>
         <w:t xml:space="preserve">  </w:t>
       </w:r>
-      <w:proofErr w:type="gramEnd"/>
-      <w:r>
-        <w:fldChar w:fldCharType="begin"/>
-      </w:r>
-      <w:r>
-        <w:instrText xml:space="preserve"> HYPERLINK "https://docs.djangoproject.com/en/1.11/topics/db/examples/many_to_one/" </w:instrText>
-      </w:r>
-      <w:r>
-        <w:fldChar w:fldCharType="separate"/>
-      </w:r>
-      <w:r>
-        <w:rPr>
-          <w:rStyle w:val="Hyperlink"/>
-        </w:rPr>
-        <w:t>Many-to-one relationships</w:t>
-      </w:r>
-      <w:r>
-        <w:fldChar w:fldCharType="end"/>
-      </w:r>
+      <w:hyperlink r:id="rId5" w:history="1">
+        <w:r>
+          <w:rPr>
+            <w:rStyle w:val="Hyperlink"/>
+          </w:rPr>
+          <w:t>Many-to-one relationships</w:t>
+        </w:r>
+      </w:hyperlink>
     </w:p>
     <w:p>
       <w:pPr>
@@ -313,37 +170,8 @@
           <w:numId w:val="4"/>
         </w:numPr>
       </w:pPr>
-      <w:proofErr w:type="spellStart"/>
-      <w:r>
-        <w:t>models.ForeignKey</w:t>
-      </w:r>
-      <w:proofErr w:type="spellEnd"/>
-      <w:r>
-        <w:t>(</w:t>
-      </w:r>
-      <w:proofErr w:type="spellStart"/>
-      <w:r>
-        <w:t>OtherModel</w:t>
-      </w:r>
-      <w:proofErr w:type="spellEnd"/>
-      <w:r>
-        <w:t xml:space="preserve">, </w:t>
-      </w:r>
-      <w:proofErr w:type="spellStart"/>
-      <w:r>
-        <w:t>on_delete</w:t>
-      </w:r>
-      <w:proofErr w:type="spellEnd"/>
-      <w:r>
-        <w:t>=</w:t>
-      </w:r>
-      <w:proofErr w:type="spellStart"/>
-      <w:r>
-        <w:t>models.CASCADE</w:t>
-      </w:r>
-      <w:proofErr w:type="spellEnd"/>
-      <w:r>
-        <w:t>)</w:t>
+      <w:r>
+        <w:t>models.ForeignKey(OtherModel, on_delete=models.CASCADE)</w:t>
       </w:r>
     </w:p>
     <w:p/>
@@ -383,10 +211,10 @@
             <v:path o:extrusionok="f" gradientshapeok="t" o:connecttype="rect"/>
             <o:lock v:ext="edit" aspectratio="t"/>
           </v:shapetype>
-          <v:shape id="_x0000_i1025" type="#_x0000_t75" style="width:468pt;height:162.75pt" o:ole="">
-            <v:imagedata r:id="rId5" o:title=""/>
+          <v:shape id="_x0000_i1025" type="#_x0000_t75" style="width:468pt;height:162.4pt" o:ole="">
+            <v:imagedata r:id="rId6" o:title=""/>
           </v:shape>
-          <o:OLEObject Type="Embed" ProgID="Word.OpenDocumentText.12" ShapeID="_x0000_i1025" DrawAspect="Content" ObjectID="_1559729337" r:id="rId6"/>
+          <o:OLEObject Type="Embed" ProgID="Word.OpenDocumentText.12" ShapeID="_x0000_i1025" DrawAspect="Content" ObjectID="_1559977882" r:id="rId7"/>
         </w:object>
       </w:r>
       <w:r>
@@ -400,74 +228,14 @@
     </w:p>
     <w:p/>
     <w:p>
-      <w:proofErr w:type="gramStart"/>
-      <w:r>
-        <w:t>person</w:t>
-      </w:r>
-      <w:proofErr w:type="gramEnd"/>
-      <w:r>
-        <w:t xml:space="preserve"> = Person(</w:t>
-      </w:r>
-      <w:proofErr w:type="spellStart"/>
-      <w:r>
-        <w:t>first_name</w:t>
-      </w:r>
-      <w:proofErr w:type="spellEnd"/>
-      <w:r>
-        <w:t xml:space="preserve">=’Joe’, </w:t>
-      </w:r>
-      <w:proofErr w:type="spellStart"/>
-      <w:r>
-        <w:t>middle_name</w:t>
-      </w:r>
-      <w:proofErr w:type="spellEnd"/>
-      <w:r>
-        <w:t xml:space="preserve">=’Chris’, </w:t>
-      </w:r>
-      <w:proofErr w:type="spellStart"/>
-      <w:r>
-        <w:t>last_name</w:t>
-      </w:r>
-      <w:proofErr w:type="spellEnd"/>
-      <w:r>
-        <w:t xml:space="preserve">=’Smith’, </w:t>
-      </w:r>
-      <w:proofErr w:type="spellStart"/>
-      <w:r>
-        <w:t>dob</w:t>
-      </w:r>
-      <w:proofErr w:type="spellEnd"/>
-      <w:r>
-        <w:t xml:space="preserve">=’03/23/1987’,   address=’124 </w:t>
-      </w:r>
-      <w:proofErr w:type="spellStart"/>
-      <w:r>
-        <w:t>Treeface</w:t>
-      </w:r>
-      <w:proofErr w:type="spellEnd"/>
-      <w:r>
-        <w:t xml:space="preserve"> </w:t>
-      </w:r>
-      <w:proofErr w:type="spellStart"/>
-      <w:r>
-        <w:t>str</w:t>
-      </w:r>
-      <w:proofErr w:type="spellEnd"/>
-      <w:r>
-        <w:t>’)</w:t>
-      </w:r>
-    </w:p>
-    <w:p>
-      <w:proofErr w:type="spellStart"/>
-      <w:proofErr w:type="gramStart"/>
-      <w:r>
-        <w:t>person.save</w:t>
-      </w:r>
-      <w:proofErr w:type="spellEnd"/>
-      <w:r>
-        <w:t>()</w:t>
-      </w:r>
-      <w:proofErr w:type="gramEnd"/>
+      <w:r>
+        <w:t>person = Person(first_name=’Joe’, middle_name=’Chris’, last_name=’Smith’, dob=’03/23/1987’,   address=’124 Treeface str’)</w:t>
+      </w:r>
+    </w:p>
+    <w:p>
+      <w:r>
+        <w:t>person.save()</w:t>
+      </w:r>
     </w:p>
     <w:p/>
     <w:p/>
@@ -502,15 +270,7 @@
     </w:p>
     <w:p>
       <w:r>
-        <w:t xml:space="preserve">   Choice = </w:t>
-      </w:r>
-      <w:proofErr w:type="gramStart"/>
-      <w:r>
-        <w:t>forms.ModelChoiceField(</w:t>
-      </w:r>
-      <w:proofErr w:type="gramEnd"/>
-      <w:r>
-        <w:t>queryset=OtherModel.objects.filter(field=’value’))</w:t>
+        <w:t xml:space="preserve">   Choice = forms.ModelChoiceField(queryset=OtherModel.objects.filter(field=’value’))</w:t>
       </w:r>
     </w:p>
     <w:p/>
@@ -521,7 +281,7 @@
       <w:r>
         <w:tab/>
       </w:r>
-      <w:hyperlink r:id="rId7" w:history="1">
+      <w:hyperlink r:id="rId8" w:history="1">
         <w:r>
           <w:rPr>
             <w:rStyle w:val="Hyperlink"/>
@@ -540,7 +300,7 @@
         <w:lastRenderedPageBreak/>
         <w:tab/>
       </w:r>
-      <w:hyperlink r:id="rId8" w:history="1">
+      <w:hyperlink r:id="rId9" w:history="1">
         <w:r>
           <w:rPr>
             <w:rStyle w:val="Hyperlink"/>
@@ -553,13 +313,29 @@
     <w:p/>
     <w:p/>
     <w:p>
-      <w:r>
+      <w:pPr>
+        <w:jc w:val="center"/>
+        <w:rPr>
+          <w:sz w:val="40"/>
+          <w:szCs w:val="40"/>
+        </w:rPr>
+      </w:pPr>
+      <w:r>
+        <w:rPr>
+          <w:sz w:val="40"/>
+          <w:szCs w:val="40"/>
+        </w:rPr>
         <w:t>Creating Users</w:t>
       </w:r>
     </w:p>
     <w:p/>
     <w:p>
-      <w:hyperlink r:id="rId9" w:history="1">
+      <w:pPr>
+        <w:rPr>
+          <w:rStyle w:val="Hyperlink"/>
+        </w:rPr>
+      </w:pPr>
+      <w:hyperlink r:id="rId10" w:history="1">
         <w:r>
           <w:rPr>
             <w:rStyle w:val="Hyperlink"/>
@@ -567,6 +343,69 @@
           <w:t>Reference this stack overflow</w:t>
         </w:r>
       </w:hyperlink>
+    </w:p>
+    <w:p>
+      <w:pPr>
+        <w:rPr>
+          <w:rStyle w:val="Hyperlink"/>
+        </w:rPr>
+      </w:pPr>
+    </w:p>
+    <w:p>
+      <w:pPr>
+        <w:jc w:val="center"/>
+        <w:rPr>
+          <w:rStyle w:val="Hyperlink"/>
+          <w:color w:val="auto"/>
+          <w:sz w:val="28"/>
+          <w:szCs w:val="28"/>
+          <w:u w:val="none"/>
+        </w:rPr>
+      </w:pPr>
+      <w:r>
+        <w:rPr>
+          <w:rStyle w:val="Hyperlink"/>
+          <w:color w:val="auto"/>
+          <w:sz w:val="28"/>
+          <w:szCs w:val="28"/>
+          <w:u w:val="none"/>
+        </w:rPr>
+        <w:t>MIDDLE WEAR</w:t>
+      </w:r>
+    </w:p>
+    <w:p>
+      <w:pPr>
+        <w:rPr>
+          <w:sz w:val="28"/>
+          <w:szCs w:val="28"/>
+        </w:rPr>
+      </w:pPr>
+      <w:hyperlink r:id="rId11" w:history="1">
+        <w:r>
+          <w:rPr>
+            <w:rStyle w:val="Hyperlink"/>
+            <w:sz w:val="28"/>
+            <w:szCs w:val="28"/>
+          </w:rPr>
+          <w:t>https://stackoverflow.com/questions/18322262/how-to-setup-custom-middleware-in-django</w:t>
+        </w:r>
+      </w:hyperlink>
+    </w:p>
+    <w:p>
+      <w:pPr>
+        <w:rPr>
+          <w:sz w:val="28"/>
+          <w:szCs w:val="28"/>
+        </w:rPr>
+      </w:pPr>
+    </w:p>
+    <w:p>
+      <w:pPr>
+        <w:rPr>
+          <w:sz w:val="28"/>
+          <w:szCs w:val="28"/>
+        </w:rPr>
+      </w:pPr>
       <w:bookmarkStart w:id="1" w:name="_GoBack"/>
       <w:bookmarkEnd w:id="1"/>
     </w:p>
@@ -847,6 +686,92 @@
     </w:lvl>
   </w:abstractNum>
   <w:abstractNum w:abstractNumId="3" w15:restartNumberingAfterBreak="0">
+    <w:nsid w:val="6088112B"/>
+    <w:multiLevelType w:val="hybridMultilevel"/>
+    <w:tmpl w:val="C5F25B7A"/>
+    <w:lvl w:ilvl="0" w:tplc="0409000F">
+      <w:start w:val="1"/>
+      <w:numFmt w:val="decimal"/>
+      <w:lvlText w:val="%1."/>
+      <w:lvlJc w:val="left"/>
+      <w:pPr>
+        <w:ind w:left="720" w:hanging="360"/>
+      </w:pPr>
+    </w:lvl>
+    <w:lvl w:ilvl="1" w:tplc="04090019" w:tentative="1">
+      <w:start w:val="1"/>
+      <w:numFmt w:val="lowerLetter"/>
+      <w:lvlText w:val="%2."/>
+      <w:lvlJc w:val="left"/>
+      <w:pPr>
+        <w:ind w:left="1440" w:hanging="360"/>
+      </w:pPr>
+    </w:lvl>
+    <w:lvl w:ilvl="2" w:tplc="0409001B" w:tentative="1">
+      <w:start w:val="1"/>
+      <w:numFmt w:val="lowerRoman"/>
+      <w:lvlText w:val="%3."/>
+      <w:lvlJc w:val="right"/>
+      <w:pPr>
+        <w:ind w:left="2160" w:hanging="180"/>
+      </w:pPr>
+    </w:lvl>
+    <w:lvl w:ilvl="3" w:tplc="0409000F" w:tentative="1">
+      <w:start w:val="1"/>
+      <w:numFmt w:val="decimal"/>
+      <w:lvlText w:val="%4."/>
+      <w:lvlJc w:val="left"/>
+      <w:pPr>
+        <w:ind w:left="2880" w:hanging="360"/>
+      </w:pPr>
+    </w:lvl>
+    <w:lvl w:ilvl="4" w:tplc="04090019" w:tentative="1">
+      <w:start w:val="1"/>
+      <w:numFmt w:val="lowerLetter"/>
+      <w:lvlText w:val="%5."/>
+      <w:lvlJc w:val="left"/>
+      <w:pPr>
+        <w:ind w:left="3600" w:hanging="360"/>
+      </w:pPr>
+    </w:lvl>
+    <w:lvl w:ilvl="5" w:tplc="0409001B" w:tentative="1">
+      <w:start w:val="1"/>
+      <w:numFmt w:val="lowerRoman"/>
+      <w:lvlText w:val="%6."/>
+      <w:lvlJc w:val="right"/>
+      <w:pPr>
+        <w:ind w:left="4320" w:hanging="180"/>
+      </w:pPr>
+    </w:lvl>
+    <w:lvl w:ilvl="6" w:tplc="0409000F" w:tentative="1">
+      <w:start w:val="1"/>
+      <w:numFmt w:val="decimal"/>
+      <w:lvlText w:val="%7."/>
+      <w:lvlJc w:val="left"/>
+      <w:pPr>
+        <w:ind w:left="5040" w:hanging="360"/>
+      </w:pPr>
+    </w:lvl>
+    <w:lvl w:ilvl="7" w:tplc="04090019" w:tentative="1">
+      <w:start w:val="1"/>
+      <w:numFmt w:val="lowerLetter"/>
+      <w:lvlText w:val="%8."/>
+      <w:lvlJc w:val="left"/>
+      <w:pPr>
+        <w:ind w:left="5760" w:hanging="360"/>
+      </w:pPr>
+    </w:lvl>
+    <w:lvl w:ilvl="8" w:tplc="0409001B" w:tentative="1">
+      <w:start w:val="1"/>
+      <w:numFmt w:val="lowerRoman"/>
+      <w:lvlText w:val="%9."/>
+      <w:lvlJc w:val="right"/>
+      <w:pPr>
+        <w:ind w:left="6480" w:hanging="180"/>
+      </w:pPr>
+    </w:lvl>
+  </w:abstractNum>
+  <w:abstractNum w:abstractNumId="4" w15:restartNumberingAfterBreak="0">
     <w:nsid w:val="62DF490E"/>
     <w:multiLevelType w:val="hybridMultilevel"/>
     <w:tmpl w:val="2F5AFB76"/>
@@ -935,7 +860,7 @@
       </w:pPr>
     </w:lvl>
   </w:abstractNum>
-  <w:abstractNum w:abstractNumId="4" w15:restartNumberingAfterBreak="0">
+  <w:abstractNum w:abstractNumId="5" w15:restartNumberingAfterBreak="0">
     <w:nsid w:val="72283179"/>
     <w:multiLevelType w:val="hybridMultilevel"/>
     <w:tmpl w:val="C6BE1410"/>
@@ -1031,13 +956,16 @@
     <w:abstractNumId w:val="0"/>
   </w:num>
   <w:num w:numId="3">
-    <w:abstractNumId w:val="3"/>
+    <w:abstractNumId w:val="4"/>
   </w:num>
   <w:num w:numId="4">
-    <w:abstractNumId w:val="4"/>
+    <w:abstractNumId w:val="5"/>
   </w:num>
   <w:num w:numId="5">
     <w:abstractNumId w:val="2"/>
+  </w:num>
+  <w:num w:numId="6">
+    <w:abstractNumId w:val="3"/>
   </w:num>
 </w:numbering>
 </file>

</xml_diff>